<commit_message>
arreglos de la descripcion del proyecto
</commit_message>
<xml_diff>
--- a/Sistema de agenda de citas medicas.docx
+++ b/Sistema de agenda de citas medicas.docx
@@ -159,7 +159,25 @@
           <w:szCs w:val="24"/>
           <w:lang w:val="es-ES"/>
         </w:rPr>
-        <w:t>Alcance Geográfico del Proyecto: El proyecto abarcará todas las clínicas y consultorios médicos afiliados a TechMed Solutions en Estados Unidos, permitiendo a los profesionales de la salud de diferentes regiones acceder y utilizar la plataforma de manera integrada.</w:t>
+        <w:t>Alcance Geográfico del Proyecto: El proyecto abarcará todas las clínicas y consultorios médicos afiliados a TechMed Solutions en</w:t>
+      </w:r>
+      <w:r>
+        <w:rPr>
+          <w:rFonts w:ascii="Times New Roman" w:hAnsi="Times New Roman" w:cs="Times New Roman"/>
+          <w:sz w:val="24"/>
+          <w:szCs w:val="24"/>
+          <w:lang w:val="es-ES"/>
+        </w:rPr>
+        <w:t xml:space="preserve"> República Dominicana, La Vega</w:t>
+      </w:r>
+      <w:r>
+        <w:rPr>
+          <w:rFonts w:ascii="Times New Roman" w:hAnsi="Times New Roman" w:cs="Times New Roman"/>
+          <w:sz w:val="24"/>
+          <w:szCs w:val="24"/>
+          <w:lang w:val="es-ES"/>
+        </w:rPr>
+        <w:t>, permitiendo a los profesionales de la salud de diferentes regiones acceder y utilizar la plataforma de manera integrada.</w:t>
       </w:r>
     </w:p>
     <w:p>
@@ -398,549 +416,499 @@
       <w:pPr>
         <w:spacing w:line="480" w:lineRule="auto"/>
         <w:jc w:val="both"/>
-        <w:rPr>
-          <w:rFonts w:ascii="Times New Roman" w:hAnsi="Times New Roman" w:cs="Times New Roman"/>
-          <w:sz w:val="24"/>
-          <w:szCs w:val="24"/>
-          <w:lang w:val="es-ES"/>
-        </w:rPr>
-      </w:pPr>
-    </w:p>
-    <w:p>
-      <w:pPr>
-        <w:spacing w:line="480" w:lineRule="auto"/>
-        <w:jc w:val="both"/>
-        <w:rPr>
-          <w:rFonts w:ascii="Times New Roman" w:hAnsi="Times New Roman" w:cs="Times New Roman"/>
-          <w:sz w:val="24"/>
-          <w:szCs w:val="24"/>
-          <w:lang w:val="es-ES"/>
-        </w:rPr>
-      </w:pPr>
-      <w:r>
-        <w:rPr>
-          <w:rFonts w:ascii="Times New Roman" w:hAnsi="Times New Roman" w:cs="Times New Roman"/>
-          <w:sz w:val="24"/>
-          <w:szCs w:val="24"/>
-          <w:lang w:val="es-ES"/>
-        </w:rPr>
-        <w:t>Cronograma:</w:t>
-      </w:r>
-    </w:p>
-    <w:p>
-      <w:pPr>
-        <w:spacing w:line="480" w:lineRule="auto"/>
-        <w:jc w:val="both"/>
-        <w:rPr>
-          <w:rFonts w:ascii="Times New Roman" w:hAnsi="Times New Roman" w:cs="Times New Roman"/>
-          <w:sz w:val="24"/>
-          <w:szCs w:val="24"/>
-          <w:lang w:val="es-ES"/>
-        </w:rPr>
-      </w:pPr>
-      <w:r>
-        <w:rPr>
-          <w:rFonts w:ascii="Times New Roman" w:hAnsi="Times New Roman" w:cs="Times New Roman"/>
-          <w:sz w:val="24"/>
-          <w:szCs w:val="24"/>
-          <w:lang w:val="es-ES"/>
-        </w:rPr>
-        <w:t>Fase de Diseño e Investigación (2 meses)</w:t>
-      </w:r>
-    </w:p>
-    <w:p>
-      <w:pPr>
-        <w:spacing w:line="480" w:lineRule="auto"/>
-        <w:jc w:val="both"/>
-        <w:rPr>
-          <w:rFonts w:ascii="Times New Roman" w:hAnsi="Times New Roman" w:cs="Times New Roman"/>
-          <w:sz w:val="24"/>
-          <w:szCs w:val="24"/>
-          <w:lang w:val="es-ES"/>
-        </w:rPr>
-      </w:pPr>
-      <w:r>
-        <w:rPr>
-          <w:rFonts w:ascii="Times New Roman" w:hAnsi="Times New Roman" w:cs="Times New Roman"/>
-          <w:sz w:val="24"/>
-          <w:szCs w:val="24"/>
-          <w:lang w:val="es-ES"/>
-        </w:rPr>
-        <w:t>Fase de Desarrollo (6 meses)</w:t>
-      </w:r>
-    </w:p>
-    <w:p>
-      <w:pPr>
-        <w:spacing w:line="480" w:lineRule="auto"/>
-        <w:jc w:val="both"/>
-        <w:rPr>
-          <w:rFonts w:ascii="Times New Roman" w:hAnsi="Times New Roman" w:cs="Times New Roman"/>
-          <w:sz w:val="24"/>
-          <w:szCs w:val="24"/>
-          <w:lang w:val="es-ES"/>
-        </w:rPr>
-      </w:pPr>
-      <w:r>
-        <w:rPr>
-          <w:rFonts w:ascii="Times New Roman" w:hAnsi="Times New Roman" w:cs="Times New Roman"/>
-          <w:sz w:val="24"/>
-          <w:szCs w:val="24"/>
-          <w:lang w:val="es-ES"/>
-        </w:rPr>
-        <w:t>Fase de Pruebas y Optimización (2 meses)</w:t>
-      </w:r>
-    </w:p>
-    <w:p>
-      <w:pPr>
-        <w:spacing w:line="480" w:lineRule="auto"/>
-        <w:jc w:val="both"/>
-        <w:rPr>
-          <w:rFonts w:ascii="Times New Roman" w:hAnsi="Times New Roman" w:cs="Times New Roman"/>
-          <w:sz w:val="24"/>
-          <w:szCs w:val="24"/>
-          <w:lang w:val="es-ES"/>
-        </w:rPr>
-      </w:pPr>
-      <w:r>
-        <w:rPr>
-          <w:rFonts w:ascii="Times New Roman" w:hAnsi="Times New Roman" w:cs="Times New Roman"/>
-          <w:sz w:val="24"/>
-          <w:szCs w:val="24"/>
-          <w:lang w:val="es-ES"/>
-        </w:rPr>
-        <w:t>Implementación y Despliegue (1 mes)</w:t>
-      </w:r>
-    </w:p>
-    <w:p>
-      <w:pPr>
-        <w:spacing w:line="480" w:lineRule="auto"/>
-        <w:jc w:val="both"/>
-        <w:rPr>
-          <w:rFonts w:ascii="Times New Roman" w:hAnsi="Times New Roman" w:cs="Times New Roman"/>
-          <w:sz w:val="24"/>
-          <w:szCs w:val="24"/>
-          <w:lang w:val="es-ES"/>
-        </w:rPr>
-      </w:pPr>
-      <w:r>
-        <w:rPr>
-          <w:rFonts w:ascii="Times New Roman" w:hAnsi="Times New Roman" w:cs="Times New Roman"/>
-          <w:sz w:val="24"/>
-          <w:szCs w:val="24"/>
-          <w:lang w:val="es-ES"/>
-        </w:rPr>
-        <w:t>Evaluación Post-Implementación (1 mes)</w:t>
-      </w:r>
-    </w:p>
-    <w:p>
-      <w:pPr>
-        <w:spacing w:line="480" w:lineRule="auto"/>
-        <w:jc w:val="both"/>
-        <w:rPr>
-          <w:rFonts w:ascii="Times New Roman" w:hAnsi="Times New Roman" w:cs="Times New Roman"/>
-          <w:sz w:val="24"/>
-          <w:szCs w:val="24"/>
-          <w:lang w:val="es-ES"/>
-        </w:rPr>
-      </w:pPr>
-    </w:p>
-    <w:p>
-      <w:pPr>
-        <w:spacing w:line="480" w:lineRule="auto"/>
-        <w:jc w:val="both"/>
-        <w:rPr>
-          <w:rFonts w:ascii="Times New Roman" w:hAnsi="Times New Roman" w:cs="Times New Roman"/>
-          <w:sz w:val="24"/>
-          <w:szCs w:val="24"/>
-          <w:lang w:val="es-ES"/>
-        </w:rPr>
-      </w:pPr>
-      <w:r>
-        <w:rPr>
-          <w:rFonts w:ascii="Times New Roman" w:hAnsi="Times New Roman" w:cs="Times New Roman"/>
-          <w:sz w:val="24"/>
-          <w:szCs w:val="24"/>
-          <w:lang w:val="es-ES"/>
-        </w:rPr>
-        <w:t>Presupuesto Estimado:</w:t>
-      </w:r>
-    </w:p>
-    <w:p>
-      <w:pPr>
-        <w:spacing w:line="480" w:lineRule="auto"/>
-        <w:jc w:val="both"/>
-        <w:rPr>
-          <w:rFonts w:ascii="Times New Roman" w:hAnsi="Times New Roman" w:cs="Times New Roman"/>
-          <w:sz w:val="24"/>
-          <w:szCs w:val="24"/>
-          <w:lang w:val="es-ES"/>
-        </w:rPr>
-      </w:pPr>
-      <w:r>
-        <w:rPr>
-          <w:rFonts w:ascii="Times New Roman" w:hAnsi="Times New Roman" w:cs="Times New Roman"/>
-          <w:sz w:val="24"/>
-          <w:szCs w:val="24"/>
-          <w:lang w:val="es-ES"/>
-        </w:rPr>
-        <w:t>El presupuesto estimado para este proyecto es de aproximadamente $500,000, incluyendo costos de desarrollo, pruebas, infraestructura, recursos humanos y gastos generales. Este presupuesto se distribuirá a lo largo de las distintas fases del proyecto para garantizar su éxito y cumplimiento dentro de los plazos establecidos.</w:t>
-      </w:r>
-    </w:p>
-    <w:p>
-      <w:pPr>
-        <w:spacing w:line="480" w:lineRule="auto"/>
-        <w:jc w:val="both"/>
-        <w:rPr>
-          <w:rFonts w:ascii="Times New Roman" w:hAnsi="Times New Roman" w:cs="Times New Roman"/>
-          <w:sz w:val="24"/>
-          <w:szCs w:val="24"/>
-          <w:lang w:val="es-ES"/>
-        </w:rPr>
-      </w:pPr>
-      <w:r>
-        <w:rPr>
-          <w:rFonts w:ascii="Times New Roman" w:hAnsi="Times New Roman" w:cs="Times New Roman"/>
-          <w:sz w:val="24"/>
-          <w:szCs w:val="24"/>
-          <w:lang w:val="es-ES"/>
+      </w:pPr>
+      <w:r>
+        <w:rPr>
+          <w:rFonts w:ascii="Times New Roman" w:hAnsi="Times New Roman" w:cs="Times New Roman"/>
+          <w:sz w:val="24"/>
+          <w:szCs w:val="24"/>
+          <w:lang w:val="es-ES"/>
+        </w:rPr>
+        <w:t>Alcance del Sistema de Agenda de Citas Médicas:</w:t>
+      </w:r>
+      <w:r>
+        <w:t xml:space="preserve"> </w:t>
+      </w:r>
+    </w:p>
+    <w:p>
+      <w:pPr>
+        <w:spacing w:line="480" w:lineRule="auto"/>
+        <w:jc w:val="both"/>
+        <w:rPr>
+          <w:rFonts w:ascii="Times New Roman" w:hAnsi="Times New Roman" w:cs="Times New Roman"/>
+          <w:sz w:val="24"/>
+          <w:szCs w:val="24"/>
+          <w:lang w:val="es-ES"/>
+        </w:rPr>
+      </w:pPr>
+      <w:r>
+        <w:rPr>
+          <w:rFonts w:ascii="Times New Roman" w:hAnsi="Times New Roman" w:cs="Times New Roman"/>
+          <w:sz w:val="24"/>
+          <w:szCs w:val="24"/>
+          <w:lang w:val="es-ES"/>
+        </w:rPr>
+        <w:t>El Sistema de Agenda de Citas Médicas permite a los profesionales de la salud registrar, gestionar y visualizar citas de pacientes. Ofrece notificaciones automáticas, historial de citas, reserva en línea, integración con calendarios y garantiza la seguridad de los datos. Es fácil de usar en diferentes dispositivos, brindando mayor eficiencia y comodidad tanto para médicos como para pacientes.</w:t>
+      </w:r>
+    </w:p>
+    <w:p>
+      <w:pPr>
+        <w:spacing w:line="480" w:lineRule="auto"/>
+        <w:jc w:val="both"/>
+        <w:rPr>
+          <w:rFonts w:ascii="Times New Roman" w:hAnsi="Times New Roman" w:cs="Times New Roman"/>
+          <w:sz w:val="24"/>
+          <w:szCs w:val="24"/>
+          <w:lang w:val="es-ES"/>
+        </w:rPr>
+      </w:pPr>
+      <w:r>
+        <w:rPr>
+          <w:rFonts w:ascii="Times New Roman" w:hAnsi="Times New Roman" w:cs="Times New Roman"/>
+          <w:sz w:val="24"/>
+          <w:szCs w:val="24"/>
+        </w:rPr>
+        <w:t>Funcionalidades Principales:</w:t>
+      </w:r>
+    </w:p>
+    <w:p>
+      <w:pPr>
+        <w:spacing w:line="480" w:lineRule="auto"/>
+        <w:jc w:val="both"/>
+        <w:rPr>
+          <w:rFonts w:ascii="Times New Roman" w:hAnsi="Times New Roman" w:cs="Times New Roman"/>
+          <w:sz w:val="24"/>
+          <w:szCs w:val="24"/>
+        </w:rPr>
+      </w:pPr>
+      <w:r>
+        <w:rPr>
+          <w:rFonts w:ascii="Times New Roman" w:hAnsi="Times New Roman" w:cs="Times New Roman"/>
+          <w:sz w:val="24"/>
+          <w:szCs w:val="24"/>
+        </w:rPr>
+        <w:t>Registro de Citas:</w:t>
+      </w:r>
+    </w:p>
+    <w:p>
+      <w:pPr>
+        <w:spacing w:line="480" w:lineRule="auto"/>
+        <w:jc w:val="both"/>
+        <w:rPr>
+          <w:rFonts w:ascii="Times New Roman" w:hAnsi="Times New Roman" w:cs="Times New Roman"/>
+          <w:sz w:val="24"/>
+          <w:szCs w:val="24"/>
+        </w:rPr>
+      </w:pPr>
+      <w:r>
+        <w:rPr>
+          <w:rFonts w:ascii="Times New Roman" w:hAnsi="Times New Roman" w:cs="Times New Roman"/>
+          <w:sz w:val="24"/>
+          <w:szCs w:val="24"/>
+        </w:rPr>
+        <w:t>Permitir a los profesionales de la salud programar y registrar nuevas citas de pacientes.</w:t>
+      </w:r>
+    </w:p>
+    <w:p>
+      <w:pPr>
+        <w:spacing w:line="480" w:lineRule="auto"/>
+        <w:jc w:val="both"/>
+        <w:rPr>
+          <w:rFonts w:ascii="Times New Roman" w:hAnsi="Times New Roman" w:cs="Times New Roman"/>
+          <w:sz w:val="24"/>
+          <w:szCs w:val="24"/>
+        </w:rPr>
+      </w:pPr>
+      <w:r>
+        <w:rPr>
+          <w:rFonts w:ascii="Times New Roman" w:hAnsi="Times New Roman" w:cs="Times New Roman"/>
+          <w:sz w:val="24"/>
+          <w:szCs w:val="24"/>
+        </w:rPr>
+        <w:t>Gestión de Citas:</w:t>
+      </w:r>
+    </w:p>
+    <w:p>
+      <w:pPr>
+        <w:spacing w:line="480" w:lineRule="auto"/>
+        <w:jc w:val="both"/>
+        <w:rPr>
+          <w:rFonts w:ascii="Times New Roman" w:hAnsi="Times New Roman" w:cs="Times New Roman"/>
+          <w:sz w:val="24"/>
+          <w:szCs w:val="24"/>
+        </w:rPr>
+      </w:pPr>
+      <w:r>
+        <w:rPr>
+          <w:rFonts w:ascii="Times New Roman" w:hAnsi="Times New Roman" w:cs="Times New Roman"/>
+          <w:sz w:val="24"/>
+          <w:szCs w:val="24"/>
+        </w:rPr>
+        <w:t>Facilitar la gestión y organización de las citas existentes, incluyendo edición y cancelación.</w:t>
+      </w:r>
+    </w:p>
+    <w:p>
+      <w:pPr>
+        <w:spacing w:line="480" w:lineRule="auto"/>
+        <w:jc w:val="both"/>
+        <w:rPr>
+          <w:rFonts w:ascii="Times New Roman" w:hAnsi="Times New Roman" w:cs="Times New Roman"/>
+          <w:sz w:val="24"/>
+          <w:szCs w:val="24"/>
+        </w:rPr>
+      </w:pPr>
+      <w:r>
+        <w:rPr>
+          <w:rFonts w:ascii="Times New Roman" w:hAnsi="Times New Roman" w:cs="Times New Roman"/>
+          <w:sz w:val="24"/>
+          <w:szCs w:val="24"/>
+        </w:rPr>
+        <w:t>Notificaciones Automatizadas:</w:t>
+      </w:r>
+    </w:p>
+    <w:p>
+      <w:pPr>
+        <w:spacing w:line="480" w:lineRule="auto"/>
+        <w:jc w:val="both"/>
+        <w:rPr>
+          <w:rFonts w:ascii="Times New Roman" w:hAnsi="Times New Roman" w:cs="Times New Roman"/>
+          <w:sz w:val="24"/>
+          <w:szCs w:val="24"/>
+        </w:rPr>
+      </w:pPr>
+      <w:r>
+        <w:rPr>
+          <w:rFonts w:ascii="Times New Roman" w:hAnsi="Times New Roman" w:cs="Times New Roman"/>
+          <w:sz w:val="24"/>
+          <w:szCs w:val="24"/>
+        </w:rPr>
+        <w:t>Enviar notificaciones automatizadas a los pacientes y médicos para recordatorios de citas.</w:t>
+      </w:r>
+    </w:p>
+    <w:p>
+      <w:pPr>
+        <w:spacing w:line="480" w:lineRule="auto"/>
+        <w:jc w:val="both"/>
+        <w:rPr>
+          <w:rFonts w:ascii="Times New Roman" w:hAnsi="Times New Roman" w:cs="Times New Roman"/>
+          <w:sz w:val="24"/>
+          <w:szCs w:val="24"/>
+        </w:rPr>
+      </w:pPr>
+      <w:r>
+        <w:rPr>
+          <w:rFonts w:ascii="Times New Roman" w:hAnsi="Times New Roman" w:cs="Times New Roman"/>
+          <w:sz w:val="24"/>
+          <w:szCs w:val="24"/>
         </w:rPr>
         <w:lastRenderedPageBreak/>
-        <w:t>Requisitos Mínimos del Sistema:</w:t>
-      </w:r>
-    </w:p>
-    <w:p>
-      <w:pPr>
-        <w:spacing w:line="480" w:lineRule="auto"/>
-        <w:jc w:val="both"/>
-        <w:rPr>
-          <w:rFonts w:ascii="Times New Roman" w:hAnsi="Times New Roman" w:cs="Times New Roman"/>
-          <w:sz w:val="24"/>
-          <w:szCs w:val="24"/>
-          <w:lang w:val="es-ES"/>
-        </w:rPr>
-      </w:pPr>
-      <w:r>
-        <w:rPr>
-          <w:rFonts w:ascii="Times New Roman" w:hAnsi="Times New Roman" w:cs="Times New Roman"/>
-          <w:sz w:val="24"/>
-          <w:szCs w:val="24"/>
-          <w:lang w:val="es-ES"/>
-        </w:rPr>
-        <w:t>Sistema Operativo:</w:t>
-      </w:r>
-    </w:p>
-    <w:p>
-      <w:pPr>
-        <w:spacing w:line="480" w:lineRule="auto"/>
-        <w:jc w:val="both"/>
-        <w:rPr>
-          <w:rFonts w:ascii="Times New Roman" w:hAnsi="Times New Roman" w:cs="Times New Roman"/>
-          <w:sz w:val="24"/>
-          <w:szCs w:val="24"/>
-          <w:lang w:val="es-ES"/>
-        </w:rPr>
-      </w:pPr>
-      <w:r>
-        <w:rPr>
-          <w:rFonts w:ascii="Times New Roman" w:hAnsi="Times New Roman" w:cs="Times New Roman"/>
-          <w:sz w:val="24"/>
-          <w:szCs w:val="24"/>
-          <w:lang w:val="es-ES"/>
-        </w:rPr>
-        <w:t>Windows 7 o superior.</w:t>
-      </w:r>
-    </w:p>
-    <w:p>
-      <w:pPr>
-        <w:spacing w:line="480" w:lineRule="auto"/>
-        <w:jc w:val="both"/>
-        <w:rPr>
-          <w:rFonts w:ascii="Times New Roman" w:hAnsi="Times New Roman" w:cs="Times New Roman"/>
-          <w:sz w:val="24"/>
-          <w:szCs w:val="24"/>
-          <w:lang w:val="es-ES"/>
-        </w:rPr>
-      </w:pPr>
-      <w:r>
-        <w:rPr>
-          <w:rFonts w:ascii="Times New Roman" w:hAnsi="Times New Roman" w:cs="Times New Roman"/>
-          <w:sz w:val="24"/>
-          <w:szCs w:val="24"/>
-          <w:lang w:val="es-ES"/>
-        </w:rPr>
-        <w:t>Android 4.4 (KitKat) o superior (para dispositivos móviles).</w:t>
-      </w:r>
-    </w:p>
-    <w:p>
-      <w:pPr>
-        <w:spacing w:line="480" w:lineRule="auto"/>
-        <w:jc w:val="both"/>
-        <w:rPr>
-          <w:rFonts w:ascii="Times New Roman" w:hAnsi="Times New Roman" w:cs="Times New Roman"/>
-          <w:sz w:val="24"/>
-          <w:szCs w:val="24"/>
-          <w:lang w:val="es-ES"/>
-        </w:rPr>
-      </w:pPr>
-      <w:r>
-        <w:rPr>
-          <w:rFonts w:ascii="Times New Roman" w:hAnsi="Times New Roman" w:cs="Times New Roman"/>
-          <w:sz w:val="24"/>
-          <w:szCs w:val="24"/>
-          <w:lang w:val="es-ES"/>
-        </w:rPr>
-        <w:t>Procesador:</w:t>
-      </w:r>
-    </w:p>
-    <w:p>
-      <w:pPr>
-        <w:spacing w:line="480" w:lineRule="auto"/>
-        <w:jc w:val="both"/>
-        <w:rPr>
-          <w:rFonts w:ascii="Times New Roman" w:hAnsi="Times New Roman" w:cs="Times New Roman"/>
-          <w:sz w:val="24"/>
-          <w:szCs w:val="24"/>
-          <w:lang w:val="es-ES"/>
-        </w:rPr>
-      </w:pPr>
-      <w:r>
-        <w:rPr>
-          <w:rFonts w:ascii="Times New Roman" w:hAnsi="Times New Roman" w:cs="Times New Roman"/>
-          <w:sz w:val="24"/>
-          <w:szCs w:val="24"/>
-          <w:lang w:val="es-ES"/>
-        </w:rPr>
-        <w:t>Procesador de doble núcleo de 1.8 GHz o equivalente.</w:t>
-      </w:r>
-    </w:p>
-    <w:p>
-      <w:pPr>
-        <w:spacing w:line="480" w:lineRule="auto"/>
-        <w:jc w:val="both"/>
-        <w:rPr>
-          <w:rFonts w:ascii="Times New Roman" w:hAnsi="Times New Roman" w:cs="Times New Roman"/>
-          <w:sz w:val="24"/>
-          <w:szCs w:val="24"/>
-          <w:lang w:val="es-ES"/>
-        </w:rPr>
-      </w:pPr>
-      <w:r>
-        <w:rPr>
-          <w:rFonts w:ascii="Times New Roman" w:hAnsi="Times New Roman" w:cs="Times New Roman"/>
-          <w:sz w:val="24"/>
-          <w:szCs w:val="24"/>
-          <w:lang w:val="es-ES"/>
-        </w:rPr>
-        <w:t>Memoria RAM:</w:t>
-      </w:r>
-    </w:p>
-    <w:p>
-      <w:pPr>
-        <w:spacing w:line="480" w:lineRule="auto"/>
-        <w:jc w:val="both"/>
-        <w:rPr>
-          <w:rFonts w:ascii="Times New Roman" w:hAnsi="Times New Roman" w:cs="Times New Roman"/>
-          <w:sz w:val="24"/>
-          <w:szCs w:val="24"/>
-          <w:lang w:val="es-ES"/>
-        </w:rPr>
-      </w:pPr>
-      <w:r>
-        <w:rPr>
-          <w:rFonts w:ascii="Times New Roman" w:hAnsi="Times New Roman" w:cs="Times New Roman"/>
-          <w:sz w:val="24"/>
-          <w:szCs w:val="24"/>
-          <w:lang w:val="es-ES"/>
-        </w:rPr>
-        <w:t>4 GB de RAM.</w:t>
-      </w:r>
-    </w:p>
-    <w:p>
-      <w:pPr>
-        <w:spacing w:line="480" w:lineRule="auto"/>
-        <w:jc w:val="both"/>
-        <w:rPr>
-          <w:rFonts w:ascii="Times New Roman" w:hAnsi="Times New Roman" w:cs="Times New Roman"/>
-          <w:sz w:val="24"/>
-          <w:szCs w:val="24"/>
-          <w:lang w:val="es-ES"/>
-        </w:rPr>
-      </w:pPr>
-      <w:r>
-        <w:rPr>
-          <w:rFonts w:ascii="Times New Roman" w:hAnsi="Times New Roman" w:cs="Times New Roman"/>
-          <w:sz w:val="24"/>
-          <w:szCs w:val="24"/>
-          <w:lang w:val="es-ES"/>
-        </w:rPr>
-        <w:t>Gráficos:</w:t>
-      </w:r>
-    </w:p>
-    <w:p>
-      <w:pPr>
-        <w:spacing w:line="480" w:lineRule="auto"/>
-        <w:jc w:val="both"/>
-        <w:rPr>
-          <w:rFonts w:ascii="Times New Roman" w:hAnsi="Times New Roman" w:cs="Times New Roman"/>
-          <w:sz w:val="24"/>
-          <w:szCs w:val="24"/>
-          <w:lang w:val="es-ES"/>
-        </w:rPr>
-      </w:pPr>
-      <w:r>
-        <w:rPr>
-          <w:rFonts w:ascii="Times New Roman" w:hAnsi="Times New Roman" w:cs="Times New Roman"/>
-          <w:sz w:val="24"/>
-          <w:szCs w:val="24"/>
-          <w:lang w:val="es-ES"/>
-        </w:rPr>
-        <w:t>Gráficos integrados o dedicados básicos.</w:t>
-      </w:r>
-    </w:p>
-    <w:p>
-      <w:pPr>
-        <w:spacing w:line="480" w:lineRule="auto"/>
-        <w:jc w:val="both"/>
-        <w:rPr>
-          <w:rFonts w:ascii="Times New Roman" w:hAnsi="Times New Roman" w:cs="Times New Roman"/>
-          <w:sz w:val="24"/>
-          <w:szCs w:val="24"/>
-          <w:lang w:val="es-ES"/>
-        </w:rPr>
-      </w:pPr>
-      <w:r>
-        <w:rPr>
-          <w:rFonts w:ascii="Times New Roman" w:hAnsi="Times New Roman" w:cs="Times New Roman"/>
-          <w:sz w:val="24"/>
-          <w:szCs w:val="24"/>
-          <w:lang w:val="es-ES"/>
-        </w:rPr>
-        <w:t>Conexión a Internet:</w:t>
-      </w:r>
-    </w:p>
-    <w:p>
-      <w:pPr>
-        <w:spacing w:line="480" w:lineRule="auto"/>
-        <w:jc w:val="both"/>
-        <w:rPr>
-          <w:rFonts w:ascii="Times New Roman" w:hAnsi="Times New Roman" w:cs="Times New Roman"/>
-          <w:sz w:val="24"/>
-          <w:szCs w:val="24"/>
-          <w:lang w:val="es-ES"/>
-        </w:rPr>
-      </w:pPr>
-      <w:r>
-        <w:rPr>
-          <w:rFonts w:ascii="Times New Roman" w:hAnsi="Times New Roman" w:cs="Times New Roman"/>
-          <w:sz w:val="24"/>
-          <w:szCs w:val="24"/>
-          <w:lang w:val="es-ES"/>
-        </w:rPr>
-        <w:t>Conexión a Internet estable.</w:t>
-      </w:r>
-    </w:p>
-    <w:p>
-      <w:pPr>
-        <w:spacing w:line="480" w:lineRule="auto"/>
-        <w:jc w:val="both"/>
-        <w:rPr>
-          <w:rFonts w:ascii="Times New Roman" w:hAnsi="Times New Roman" w:cs="Times New Roman"/>
-          <w:sz w:val="24"/>
-          <w:szCs w:val="24"/>
-          <w:lang w:val="es-ES"/>
-        </w:rPr>
-      </w:pPr>
-      <w:r>
-        <w:rPr>
-          <w:rFonts w:ascii="Times New Roman" w:hAnsi="Times New Roman" w:cs="Times New Roman"/>
-          <w:sz w:val="24"/>
-          <w:szCs w:val="24"/>
-          <w:lang w:val="es-ES"/>
-        </w:rPr>
-        <w:t>Almacenamiento:</w:t>
-      </w:r>
-    </w:p>
-    <w:p>
-      <w:pPr>
-        <w:spacing w:line="480" w:lineRule="auto"/>
-        <w:jc w:val="both"/>
-        <w:rPr>
-          <w:rFonts w:ascii="Times New Roman" w:hAnsi="Times New Roman" w:cs="Times New Roman"/>
-          <w:sz w:val="24"/>
-          <w:szCs w:val="24"/>
-          <w:lang w:val="es-ES"/>
-        </w:rPr>
-      </w:pPr>
-      <w:r>
-        <w:rPr>
-          <w:rFonts w:ascii="Times New Roman" w:hAnsi="Times New Roman" w:cs="Times New Roman"/>
-          <w:sz w:val="24"/>
-          <w:szCs w:val="24"/>
-          <w:lang w:val="es-ES"/>
-        </w:rPr>
-        <w:t>10 GB de espacio disponible en disco.</w:t>
-      </w:r>
-    </w:p>
-    <w:p>
-      <w:pPr>
-        <w:spacing w:line="480" w:lineRule="auto"/>
-        <w:jc w:val="both"/>
-        <w:rPr>
-          <w:rFonts w:ascii="Times New Roman" w:hAnsi="Times New Roman" w:cs="Times New Roman"/>
-          <w:sz w:val="24"/>
-          <w:szCs w:val="24"/>
-          <w:lang w:val="es-ES"/>
-        </w:rPr>
-      </w:pPr>
-    </w:p>
-    <w:p>
-      <w:pPr>
-        <w:spacing w:line="480" w:lineRule="auto"/>
-        <w:jc w:val="both"/>
-      </w:pPr>
-      <w:r>
-        <w:rPr>
-          <w:rFonts w:ascii="Times New Roman" w:hAnsi="Times New Roman" w:cs="Times New Roman"/>
-          <w:sz w:val="24"/>
-          <w:szCs w:val="24"/>
-          <w:lang w:val="es-ES"/>
-        </w:rPr>
-        <w:t>Alcance del Sistema de Agenda de Citas Médicas:</w:t>
-      </w:r>
-      <w:r>
-        <w:t xml:space="preserve"> </w:t>
-      </w:r>
-    </w:p>
-    <w:p>
-      <w:pPr>
-        <w:spacing w:line="480" w:lineRule="auto"/>
-        <w:jc w:val="both"/>
-        <w:rPr>
-          <w:rFonts w:ascii="Times New Roman" w:hAnsi="Times New Roman" w:cs="Times New Roman"/>
-          <w:sz w:val="24"/>
-          <w:szCs w:val="24"/>
-          <w:lang w:val="es-ES"/>
-        </w:rPr>
-      </w:pPr>
-      <w:r>
-        <w:rPr>
-          <w:rFonts w:ascii="Times New Roman" w:hAnsi="Times New Roman" w:cs="Times New Roman"/>
-          <w:sz w:val="24"/>
-          <w:szCs w:val="24"/>
-          <w:lang w:val="es-ES"/>
-        </w:rPr>
-        <w:t>El Sistema de Agenda de Citas Médicas permite a los profesionales de la salud registrar, gestionar y visualizar citas de pacientes. Ofrece notificaciones automáticas, historial de citas, reserva en línea, integración con calendarios y garantiza la seguridad de los datos. Es fácil de usar en diferentes dispositivos, brindando mayor eficiencia y comodidad tanto para médicos como para pacientes.</w:t>
-      </w:r>
-    </w:p>
-    <w:p>
-      <w:pPr>
-        <w:spacing w:line="480" w:lineRule="auto"/>
-        <w:jc w:val="both"/>
-        <w:rPr>
-          <w:rFonts w:ascii="Times New Roman" w:hAnsi="Times New Roman" w:cs="Times New Roman"/>
-          <w:sz w:val="24"/>
-          <w:szCs w:val="24"/>
-          <w:lang w:val="es-ES"/>
+        <w:t>Acceso al Historial de Citas:</w:t>
+      </w:r>
+    </w:p>
+    <w:p>
+      <w:pPr>
+        <w:spacing w:line="480" w:lineRule="auto"/>
+        <w:jc w:val="both"/>
+        <w:rPr>
+          <w:rFonts w:ascii="Times New Roman" w:hAnsi="Times New Roman" w:cs="Times New Roman"/>
+          <w:sz w:val="24"/>
+          <w:szCs w:val="24"/>
+        </w:rPr>
+      </w:pPr>
+      <w:r>
+        <w:rPr>
+          <w:rFonts w:ascii="Times New Roman" w:hAnsi="Times New Roman" w:cs="Times New Roman"/>
+          <w:sz w:val="24"/>
+          <w:szCs w:val="24"/>
+        </w:rPr>
+        <w:t>Habilitar el acceso al historial de citas anteriores para médicos y pacientes.</w:t>
+      </w:r>
+    </w:p>
+    <w:p>
+      <w:pPr>
+        <w:spacing w:line="480" w:lineRule="auto"/>
+        <w:jc w:val="both"/>
+        <w:rPr>
+          <w:rFonts w:ascii="Times New Roman" w:hAnsi="Times New Roman" w:cs="Times New Roman"/>
+          <w:sz w:val="24"/>
+          <w:szCs w:val="24"/>
+        </w:rPr>
+      </w:pPr>
+      <w:r>
+        <w:rPr>
+          <w:rFonts w:ascii="Times New Roman" w:hAnsi="Times New Roman" w:cs="Times New Roman"/>
+          <w:sz w:val="24"/>
+          <w:szCs w:val="24"/>
+        </w:rPr>
+        <w:t>Reserva en Línea:</w:t>
+      </w:r>
+    </w:p>
+    <w:p>
+      <w:pPr>
+        <w:spacing w:line="480" w:lineRule="auto"/>
+        <w:jc w:val="both"/>
+        <w:rPr>
+          <w:rFonts w:ascii="Times New Roman" w:hAnsi="Times New Roman" w:cs="Times New Roman"/>
+          <w:sz w:val="24"/>
+          <w:szCs w:val="24"/>
+        </w:rPr>
+      </w:pPr>
+      <w:r>
+        <w:rPr>
+          <w:rFonts w:ascii="Times New Roman" w:hAnsi="Times New Roman" w:cs="Times New Roman"/>
+          <w:sz w:val="24"/>
+          <w:szCs w:val="24"/>
+        </w:rPr>
+        <w:t>Posibilitar a los pacientes realizar reservas de citas en línea a través de la plataforma.</w:t>
+      </w:r>
+    </w:p>
+    <w:p>
+      <w:pPr>
+        <w:spacing w:line="480" w:lineRule="auto"/>
+        <w:jc w:val="both"/>
+        <w:rPr>
+          <w:rFonts w:ascii="Times New Roman" w:hAnsi="Times New Roman" w:cs="Times New Roman"/>
+          <w:sz w:val="24"/>
+          <w:szCs w:val="24"/>
+        </w:rPr>
+      </w:pPr>
+      <w:r>
+        <w:rPr>
+          <w:rFonts w:ascii="Times New Roman" w:hAnsi="Times New Roman" w:cs="Times New Roman"/>
+          <w:sz w:val="24"/>
+          <w:szCs w:val="24"/>
+        </w:rPr>
+        <w:t>Integración con Calendarios:</w:t>
+      </w:r>
+    </w:p>
+    <w:p>
+      <w:pPr>
+        <w:spacing w:line="480" w:lineRule="auto"/>
+        <w:jc w:val="both"/>
+        <w:rPr>
+          <w:rFonts w:ascii="Times New Roman" w:hAnsi="Times New Roman" w:cs="Times New Roman"/>
+          <w:sz w:val="24"/>
+          <w:szCs w:val="24"/>
+        </w:rPr>
+      </w:pPr>
+      <w:r>
+        <w:rPr>
+          <w:rFonts w:ascii="Times New Roman" w:hAnsi="Times New Roman" w:cs="Times New Roman"/>
+          <w:sz w:val="24"/>
+          <w:szCs w:val="24"/>
+        </w:rPr>
+        <w:t>Integrar el sistema con diferentes aplicaciones de calendario utilizadas por los médicos para una gestión eficiente.</w:t>
+      </w:r>
+    </w:p>
+    <w:p>
+      <w:pPr>
+        <w:spacing w:line="480" w:lineRule="auto"/>
+        <w:jc w:val="both"/>
+        <w:rPr>
+          <w:rFonts w:ascii="Times New Roman" w:hAnsi="Times New Roman" w:cs="Times New Roman"/>
+          <w:sz w:val="24"/>
+          <w:szCs w:val="24"/>
+        </w:rPr>
+      </w:pPr>
+      <w:r>
+        <w:rPr>
+          <w:rFonts w:ascii="Times New Roman" w:hAnsi="Times New Roman" w:cs="Times New Roman"/>
+          <w:sz w:val="24"/>
+          <w:szCs w:val="24"/>
+        </w:rPr>
+        <w:t>Seguridad y Privacidad de Datos:</w:t>
+      </w:r>
+    </w:p>
+    <w:p>
+      <w:pPr>
+        <w:spacing w:line="480" w:lineRule="auto"/>
+        <w:jc w:val="both"/>
+        <w:rPr>
+          <w:rFonts w:ascii="Times New Roman" w:hAnsi="Times New Roman" w:cs="Times New Roman"/>
+          <w:sz w:val="24"/>
+          <w:szCs w:val="24"/>
+        </w:rPr>
+      </w:pPr>
+      <w:r>
+        <w:rPr>
+          <w:rFonts w:ascii="Times New Roman" w:hAnsi="Times New Roman" w:cs="Times New Roman"/>
+          <w:sz w:val="24"/>
+          <w:szCs w:val="24"/>
+        </w:rPr>
+        <w:t>Implementar medidas de seguridad robustas para garantizar la protección de la información confidencial de los pacientes.</w:t>
+      </w:r>
+    </w:p>
+    <w:p>
+      <w:pPr>
+        <w:spacing w:line="480" w:lineRule="auto"/>
+        <w:jc w:val="both"/>
+        <w:rPr>
+          <w:rFonts w:ascii="Times New Roman" w:hAnsi="Times New Roman" w:cs="Times New Roman"/>
+          <w:sz w:val="24"/>
+          <w:szCs w:val="24"/>
+        </w:rPr>
+      </w:pPr>
+      <w:r>
+        <w:rPr>
+          <w:rFonts w:ascii="Times New Roman" w:hAnsi="Times New Roman" w:cs="Times New Roman"/>
+          <w:sz w:val="24"/>
+          <w:szCs w:val="24"/>
+        </w:rPr>
+        <w:t>Compatibilidad Multiplataforma:</w:t>
+      </w:r>
+    </w:p>
+    <w:p>
+      <w:pPr>
+        <w:spacing w:line="480" w:lineRule="auto"/>
+        <w:jc w:val="both"/>
+        <w:rPr>
+          <w:rFonts w:ascii="Times New Roman" w:hAnsi="Times New Roman" w:cs="Times New Roman"/>
+          <w:sz w:val="24"/>
+          <w:szCs w:val="24"/>
+        </w:rPr>
+      </w:pPr>
+    </w:p>
+    <w:p>
+      <w:pPr>
+        <w:spacing w:line="480" w:lineRule="auto"/>
+        <w:jc w:val="both"/>
+        <w:rPr>
+          <w:rFonts w:ascii="Times New Roman" w:hAnsi="Times New Roman" w:cs="Times New Roman"/>
+          <w:sz w:val="24"/>
+          <w:szCs w:val="24"/>
+        </w:rPr>
+      </w:pPr>
+      <w:r>
+        <w:rPr>
+          <w:rFonts w:ascii="Times New Roman" w:hAnsi="Times New Roman" w:cs="Times New Roman"/>
+          <w:sz w:val="24"/>
+          <w:szCs w:val="24"/>
+        </w:rPr>
+        <w:t>Asegurar que la aplicación sea accesible desde dispositivos móviles y de escritorio.</w:t>
+      </w:r>
+    </w:p>
+    <w:p>
+      <w:pPr>
+        <w:spacing w:line="480" w:lineRule="auto"/>
+        <w:jc w:val="both"/>
+        <w:rPr>
+          <w:rFonts w:ascii="Times New Roman" w:hAnsi="Times New Roman" w:cs="Times New Roman"/>
+          <w:sz w:val="24"/>
+          <w:szCs w:val="24"/>
+        </w:rPr>
+      </w:pPr>
+      <w:r>
+        <w:rPr>
+          <w:rFonts w:ascii="Times New Roman" w:hAnsi="Times New Roman" w:cs="Times New Roman"/>
+          <w:sz w:val="24"/>
+          <w:szCs w:val="24"/>
+        </w:rPr>
+        <w:t>Objetivos del Proyecto:</w:t>
+      </w:r>
+    </w:p>
+    <w:p>
+      <w:pPr>
+        <w:spacing w:line="480" w:lineRule="auto"/>
+        <w:jc w:val="both"/>
+        <w:rPr>
+          <w:rFonts w:ascii="Times New Roman" w:hAnsi="Times New Roman" w:cs="Times New Roman"/>
+          <w:sz w:val="24"/>
+          <w:szCs w:val="24"/>
+        </w:rPr>
+      </w:pPr>
+      <w:r>
+        <w:rPr>
+          <w:rFonts w:ascii="Times New Roman" w:hAnsi="Times New Roman" w:cs="Times New Roman"/>
+          <w:sz w:val="24"/>
+          <w:szCs w:val="24"/>
+        </w:rPr>
+        <w:t>Desarrollar una Solución Integral:</w:t>
+      </w:r>
+    </w:p>
+    <w:p>
+      <w:pPr>
+        <w:spacing w:line="480" w:lineRule="auto"/>
+        <w:jc w:val="both"/>
+        <w:rPr>
+          <w:rFonts w:ascii="Times New Roman" w:hAnsi="Times New Roman" w:cs="Times New Roman"/>
+          <w:sz w:val="24"/>
+          <w:szCs w:val="24"/>
+        </w:rPr>
+      </w:pPr>
+      <w:r>
+        <w:rPr>
+          <w:rFonts w:ascii="Times New Roman" w:hAnsi="Times New Roman" w:cs="Times New Roman"/>
+          <w:sz w:val="24"/>
+          <w:szCs w:val="24"/>
+        </w:rPr>
+        <w:t>Crear un sistema que unifique la gestión de citas médicas, integrando las diversas herramientas y preferencias tecnológicas utilizadas por los profesionales de la salud.</w:t>
+      </w:r>
+    </w:p>
+    <w:p>
+      <w:pPr>
+        <w:spacing w:line="480" w:lineRule="auto"/>
+        <w:jc w:val="both"/>
+        <w:rPr>
+          <w:rFonts w:ascii="Times New Roman" w:hAnsi="Times New Roman" w:cs="Times New Roman"/>
+          <w:sz w:val="24"/>
+          <w:szCs w:val="24"/>
+        </w:rPr>
+      </w:pPr>
+      <w:r>
+        <w:rPr>
+          <w:rFonts w:ascii="Times New Roman" w:hAnsi="Times New Roman" w:cs="Times New Roman"/>
+          <w:sz w:val="24"/>
+          <w:szCs w:val="24"/>
+        </w:rPr>
+        <w:t>Optimizar la Experiencia del Paciente:</w:t>
+      </w:r>
+    </w:p>
+    <w:p>
+      <w:pPr>
+        <w:spacing w:line="480" w:lineRule="auto"/>
+        <w:jc w:val="both"/>
+        <w:rPr>
+          <w:rFonts w:ascii="Times New Roman" w:hAnsi="Times New Roman" w:cs="Times New Roman"/>
+          <w:sz w:val="24"/>
+          <w:szCs w:val="24"/>
+        </w:rPr>
+      </w:pPr>
+      <w:r>
+        <w:rPr>
+          <w:rFonts w:ascii="Times New Roman" w:hAnsi="Times New Roman" w:cs="Times New Roman"/>
+          <w:sz w:val="24"/>
+          <w:szCs w:val="24"/>
+        </w:rPr>
+        <w:t>Mejorar la experiencia de los pacientes al permitirles programar y gestionar sus citas de manera fácil y conveniente.</w:t>
+      </w:r>
+    </w:p>
+    <w:p>
+      <w:pPr>
+        <w:spacing w:line="480" w:lineRule="auto"/>
+        <w:jc w:val="both"/>
+        <w:rPr>
+          <w:rFonts w:ascii="Times New Roman" w:hAnsi="Times New Roman" w:cs="Times New Roman"/>
+          <w:sz w:val="24"/>
+          <w:szCs w:val="24"/>
+        </w:rPr>
+      </w:pPr>
+      <w:r>
+        <w:rPr>
+          <w:rFonts w:ascii="Times New Roman" w:hAnsi="Times New Roman" w:cs="Times New Roman"/>
+          <w:sz w:val="24"/>
+          <w:szCs w:val="24"/>
+        </w:rPr>
+        <w:t>Facilitar la Gestión para Profesionales de la Salud:</w:t>
+      </w:r>
+    </w:p>
+    <w:p>
+      <w:pPr>
+        <w:spacing w:line="480" w:lineRule="auto"/>
+        <w:jc w:val="both"/>
+        <w:rPr>
+          <w:rFonts w:ascii="Times New Roman" w:hAnsi="Times New Roman" w:cs="Times New Roman"/>
+          <w:sz w:val="24"/>
+          <w:szCs w:val="24"/>
         </w:rPr>
       </w:pPr>
       <w:r>
@@ -950,455 +918,6 @@
           <w:szCs w:val="24"/>
         </w:rPr>
         <w:lastRenderedPageBreak/>
-        <w:t>Funcionalidades Principales:</w:t>
-      </w:r>
-    </w:p>
-    <w:p>
-      <w:pPr>
-        <w:spacing w:line="480" w:lineRule="auto"/>
-        <w:jc w:val="both"/>
-        <w:rPr>
-          <w:rFonts w:ascii="Times New Roman" w:hAnsi="Times New Roman" w:cs="Times New Roman"/>
-          <w:sz w:val="24"/>
-          <w:szCs w:val="24"/>
-        </w:rPr>
-      </w:pPr>
-      <w:r>
-        <w:rPr>
-          <w:rFonts w:ascii="Times New Roman" w:hAnsi="Times New Roman" w:cs="Times New Roman"/>
-          <w:sz w:val="24"/>
-          <w:szCs w:val="24"/>
-        </w:rPr>
-        <w:t>Registro de Citas:</w:t>
-      </w:r>
-    </w:p>
-    <w:p>
-      <w:pPr>
-        <w:spacing w:line="480" w:lineRule="auto"/>
-        <w:jc w:val="both"/>
-        <w:rPr>
-          <w:rFonts w:ascii="Times New Roman" w:hAnsi="Times New Roman" w:cs="Times New Roman"/>
-          <w:sz w:val="24"/>
-          <w:szCs w:val="24"/>
-        </w:rPr>
-      </w:pPr>
-      <w:r>
-        <w:rPr>
-          <w:rFonts w:ascii="Times New Roman" w:hAnsi="Times New Roman" w:cs="Times New Roman"/>
-          <w:sz w:val="24"/>
-          <w:szCs w:val="24"/>
-        </w:rPr>
-        <w:t>Permitir a los profesionales de la salud programar y registrar nuevas citas de pacientes.</w:t>
-      </w:r>
-    </w:p>
-    <w:p>
-      <w:pPr>
-        <w:spacing w:line="480" w:lineRule="auto"/>
-        <w:jc w:val="both"/>
-        <w:rPr>
-          <w:rFonts w:ascii="Times New Roman" w:hAnsi="Times New Roman" w:cs="Times New Roman"/>
-          <w:sz w:val="24"/>
-          <w:szCs w:val="24"/>
-        </w:rPr>
-      </w:pPr>
-      <w:r>
-        <w:rPr>
-          <w:rFonts w:ascii="Times New Roman" w:hAnsi="Times New Roman" w:cs="Times New Roman"/>
-          <w:sz w:val="24"/>
-          <w:szCs w:val="24"/>
-        </w:rPr>
-        <w:t>Gestión de Citas:</w:t>
-      </w:r>
-    </w:p>
-    <w:p>
-      <w:pPr>
-        <w:spacing w:line="480" w:lineRule="auto"/>
-        <w:jc w:val="both"/>
-        <w:rPr>
-          <w:rFonts w:ascii="Times New Roman" w:hAnsi="Times New Roman" w:cs="Times New Roman"/>
-          <w:sz w:val="24"/>
-          <w:szCs w:val="24"/>
-        </w:rPr>
-      </w:pPr>
-      <w:r>
-        <w:rPr>
-          <w:rFonts w:ascii="Times New Roman" w:hAnsi="Times New Roman" w:cs="Times New Roman"/>
-          <w:sz w:val="24"/>
-          <w:szCs w:val="24"/>
-        </w:rPr>
-        <w:t>Facilitar la gestión y organización de las citas existentes, incluyendo edición y cancelación.</w:t>
-      </w:r>
-    </w:p>
-    <w:p>
-      <w:pPr>
-        <w:spacing w:line="480" w:lineRule="auto"/>
-        <w:jc w:val="both"/>
-        <w:rPr>
-          <w:rFonts w:ascii="Times New Roman" w:hAnsi="Times New Roman" w:cs="Times New Roman"/>
-          <w:sz w:val="24"/>
-          <w:szCs w:val="24"/>
-        </w:rPr>
-      </w:pPr>
-      <w:r>
-        <w:rPr>
-          <w:rFonts w:ascii="Times New Roman" w:hAnsi="Times New Roman" w:cs="Times New Roman"/>
-          <w:sz w:val="24"/>
-          <w:szCs w:val="24"/>
-        </w:rPr>
-        <w:t>Notificaciones Automatizadas:</w:t>
-      </w:r>
-    </w:p>
-    <w:p>
-      <w:pPr>
-        <w:spacing w:line="480" w:lineRule="auto"/>
-        <w:jc w:val="both"/>
-        <w:rPr>
-          <w:rFonts w:ascii="Times New Roman" w:hAnsi="Times New Roman" w:cs="Times New Roman"/>
-          <w:sz w:val="24"/>
-          <w:szCs w:val="24"/>
-        </w:rPr>
-      </w:pPr>
-      <w:r>
-        <w:rPr>
-          <w:rFonts w:ascii="Times New Roman" w:hAnsi="Times New Roman" w:cs="Times New Roman"/>
-          <w:sz w:val="24"/>
-          <w:szCs w:val="24"/>
-        </w:rPr>
-        <w:t>Enviar notificaciones automatizadas a los pacientes y médicos para recordatorios de citas.</w:t>
-      </w:r>
-    </w:p>
-    <w:p>
-      <w:pPr>
-        <w:spacing w:line="480" w:lineRule="auto"/>
-        <w:jc w:val="both"/>
-        <w:rPr>
-          <w:rFonts w:ascii="Times New Roman" w:hAnsi="Times New Roman" w:cs="Times New Roman"/>
-          <w:sz w:val="24"/>
-          <w:szCs w:val="24"/>
-        </w:rPr>
-      </w:pPr>
-      <w:r>
-        <w:rPr>
-          <w:rFonts w:ascii="Times New Roman" w:hAnsi="Times New Roman" w:cs="Times New Roman"/>
-          <w:sz w:val="24"/>
-          <w:szCs w:val="24"/>
-        </w:rPr>
-        <w:t>Acceso al Historial de Citas:</w:t>
-      </w:r>
-    </w:p>
-    <w:p>
-      <w:pPr>
-        <w:spacing w:line="480" w:lineRule="auto"/>
-        <w:jc w:val="both"/>
-        <w:rPr>
-          <w:rFonts w:ascii="Times New Roman" w:hAnsi="Times New Roman" w:cs="Times New Roman"/>
-          <w:sz w:val="24"/>
-          <w:szCs w:val="24"/>
-        </w:rPr>
-      </w:pPr>
-      <w:r>
-        <w:rPr>
-          <w:rFonts w:ascii="Times New Roman" w:hAnsi="Times New Roman" w:cs="Times New Roman"/>
-          <w:sz w:val="24"/>
-          <w:szCs w:val="24"/>
-        </w:rPr>
-        <w:t>Habilitar el acceso al historial de citas anteriores para médicos y pacientes.</w:t>
-      </w:r>
-    </w:p>
-    <w:p>
-      <w:pPr>
-        <w:spacing w:line="480" w:lineRule="auto"/>
-        <w:jc w:val="both"/>
-        <w:rPr>
-          <w:rFonts w:ascii="Times New Roman" w:hAnsi="Times New Roman" w:cs="Times New Roman"/>
-          <w:sz w:val="24"/>
-          <w:szCs w:val="24"/>
-        </w:rPr>
-      </w:pPr>
-      <w:r>
-        <w:rPr>
-          <w:rFonts w:ascii="Times New Roman" w:hAnsi="Times New Roman" w:cs="Times New Roman"/>
-          <w:sz w:val="24"/>
-          <w:szCs w:val="24"/>
-        </w:rPr>
-        <w:t>Reserva en Línea:</w:t>
-      </w:r>
-    </w:p>
-    <w:p>
-      <w:pPr>
-        <w:spacing w:line="480" w:lineRule="auto"/>
-        <w:jc w:val="both"/>
-        <w:rPr>
-          <w:rFonts w:ascii="Times New Roman" w:hAnsi="Times New Roman" w:cs="Times New Roman"/>
-          <w:sz w:val="24"/>
-          <w:szCs w:val="24"/>
-        </w:rPr>
-      </w:pPr>
-      <w:r>
-        <w:rPr>
-          <w:rFonts w:ascii="Times New Roman" w:hAnsi="Times New Roman" w:cs="Times New Roman"/>
-          <w:sz w:val="24"/>
-          <w:szCs w:val="24"/>
-        </w:rPr>
-        <w:t>Posibilitar a los pacientes realizar reservas de citas en línea a través de la plataforma.</w:t>
-      </w:r>
-    </w:p>
-    <w:p>
-      <w:pPr>
-        <w:spacing w:line="480" w:lineRule="auto"/>
-        <w:jc w:val="both"/>
-        <w:rPr>
-          <w:rFonts w:ascii="Times New Roman" w:hAnsi="Times New Roman" w:cs="Times New Roman"/>
-          <w:sz w:val="24"/>
-          <w:szCs w:val="24"/>
-        </w:rPr>
-      </w:pPr>
-      <w:r>
-        <w:rPr>
-          <w:rFonts w:ascii="Times New Roman" w:hAnsi="Times New Roman" w:cs="Times New Roman"/>
-          <w:sz w:val="24"/>
-          <w:szCs w:val="24"/>
-        </w:rPr>
-        <w:t>Integración con Calendarios:</w:t>
-      </w:r>
-    </w:p>
-    <w:p>
-      <w:pPr>
-        <w:spacing w:line="480" w:lineRule="auto"/>
-        <w:jc w:val="both"/>
-        <w:rPr>
-          <w:rFonts w:ascii="Times New Roman" w:hAnsi="Times New Roman" w:cs="Times New Roman"/>
-          <w:sz w:val="24"/>
-          <w:szCs w:val="24"/>
-        </w:rPr>
-      </w:pPr>
-      <w:r>
-        <w:rPr>
-          <w:rFonts w:ascii="Times New Roman" w:hAnsi="Times New Roman" w:cs="Times New Roman"/>
-          <w:sz w:val="24"/>
-          <w:szCs w:val="24"/>
-        </w:rPr>
-        <w:t>Integrar el sistema con diferentes aplicaciones de calendario utilizadas por los médicos para una gestión eficiente.</w:t>
-      </w:r>
-    </w:p>
-    <w:p>
-      <w:pPr>
-        <w:spacing w:line="480" w:lineRule="auto"/>
-        <w:jc w:val="both"/>
-        <w:rPr>
-          <w:rFonts w:ascii="Times New Roman" w:hAnsi="Times New Roman" w:cs="Times New Roman"/>
-          <w:sz w:val="24"/>
-          <w:szCs w:val="24"/>
-        </w:rPr>
-      </w:pPr>
-      <w:r>
-        <w:rPr>
-          <w:rFonts w:ascii="Times New Roman" w:hAnsi="Times New Roman" w:cs="Times New Roman"/>
-          <w:sz w:val="24"/>
-          <w:szCs w:val="24"/>
-        </w:rPr>
-        <w:t>Seguridad y Privacidad de Datos:</w:t>
-      </w:r>
-    </w:p>
-    <w:p>
-      <w:pPr>
-        <w:spacing w:line="480" w:lineRule="auto"/>
-        <w:jc w:val="both"/>
-        <w:rPr>
-          <w:rFonts w:ascii="Times New Roman" w:hAnsi="Times New Roman" w:cs="Times New Roman"/>
-          <w:sz w:val="24"/>
-          <w:szCs w:val="24"/>
-        </w:rPr>
-      </w:pPr>
-      <w:r>
-        <w:rPr>
-          <w:rFonts w:ascii="Times New Roman" w:hAnsi="Times New Roman" w:cs="Times New Roman"/>
-          <w:sz w:val="24"/>
-          <w:szCs w:val="24"/>
-        </w:rPr>
-        <w:t>Implementar medidas de seguridad robustas para garantizar la protección de la información confidencial de los pacientes.</w:t>
-      </w:r>
-    </w:p>
-    <w:p>
-      <w:pPr>
-        <w:spacing w:line="480" w:lineRule="auto"/>
-        <w:jc w:val="both"/>
-        <w:rPr>
-          <w:rFonts w:ascii="Times New Roman" w:hAnsi="Times New Roman" w:cs="Times New Roman"/>
-          <w:sz w:val="24"/>
-          <w:szCs w:val="24"/>
-        </w:rPr>
-      </w:pPr>
-      <w:r>
-        <w:rPr>
-          <w:rFonts w:ascii="Times New Roman" w:hAnsi="Times New Roman" w:cs="Times New Roman"/>
-          <w:sz w:val="24"/>
-          <w:szCs w:val="24"/>
-        </w:rPr>
-        <w:t>Compatibilidad Multiplataforma:</w:t>
-      </w:r>
-    </w:p>
-    <w:p>
-      <w:pPr>
-        <w:spacing w:line="480" w:lineRule="auto"/>
-        <w:jc w:val="both"/>
-        <w:rPr>
-          <w:rFonts w:ascii="Times New Roman" w:hAnsi="Times New Roman" w:cs="Times New Roman"/>
-          <w:sz w:val="24"/>
-          <w:szCs w:val="24"/>
-        </w:rPr>
-      </w:pPr>
-    </w:p>
-    <w:p>
-      <w:pPr>
-        <w:spacing w:line="480" w:lineRule="auto"/>
-        <w:jc w:val="both"/>
-        <w:rPr>
-          <w:rFonts w:ascii="Times New Roman" w:hAnsi="Times New Roman" w:cs="Times New Roman"/>
-          <w:sz w:val="24"/>
-          <w:szCs w:val="24"/>
-        </w:rPr>
-      </w:pPr>
-      <w:r>
-        <w:rPr>
-          <w:rFonts w:ascii="Times New Roman" w:hAnsi="Times New Roman" w:cs="Times New Roman"/>
-          <w:sz w:val="24"/>
-          <w:szCs w:val="24"/>
-        </w:rPr>
-        <w:lastRenderedPageBreak/>
-        <w:t>Asegurar que la aplicación sea accesible desde dispositivos móviles y de escritorio.</w:t>
-      </w:r>
-    </w:p>
-    <w:p>
-      <w:pPr>
-        <w:spacing w:line="480" w:lineRule="auto"/>
-        <w:jc w:val="both"/>
-        <w:rPr>
-          <w:rFonts w:ascii="Times New Roman" w:hAnsi="Times New Roman" w:cs="Times New Roman"/>
-          <w:sz w:val="24"/>
-          <w:szCs w:val="24"/>
-        </w:rPr>
-      </w:pPr>
-      <w:r>
-        <w:rPr>
-          <w:rFonts w:ascii="Times New Roman" w:hAnsi="Times New Roman" w:cs="Times New Roman"/>
-          <w:sz w:val="24"/>
-          <w:szCs w:val="24"/>
-        </w:rPr>
-        <w:t>Objetivos del Proyecto:</w:t>
-      </w:r>
-    </w:p>
-    <w:p>
-      <w:pPr>
-        <w:spacing w:line="480" w:lineRule="auto"/>
-        <w:jc w:val="both"/>
-        <w:rPr>
-          <w:rFonts w:ascii="Times New Roman" w:hAnsi="Times New Roman" w:cs="Times New Roman"/>
-          <w:sz w:val="24"/>
-          <w:szCs w:val="24"/>
-        </w:rPr>
-      </w:pPr>
-      <w:r>
-        <w:rPr>
-          <w:rFonts w:ascii="Times New Roman" w:hAnsi="Times New Roman" w:cs="Times New Roman"/>
-          <w:sz w:val="24"/>
-          <w:szCs w:val="24"/>
-        </w:rPr>
-        <w:t>Desarrollar una Solución Integral:</w:t>
-      </w:r>
-    </w:p>
-    <w:p>
-      <w:pPr>
-        <w:spacing w:line="480" w:lineRule="auto"/>
-        <w:jc w:val="both"/>
-        <w:rPr>
-          <w:rFonts w:ascii="Times New Roman" w:hAnsi="Times New Roman" w:cs="Times New Roman"/>
-          <w:sz w:val="24"/>
-          <w:szCs w:val="24"/>
-        </w:rPr>
-      </w:pPr>
-      <w:r>
-        <w:rPr>
-          <w:rFonts w:ascii="Times New Roman" w:hAnsi="Times New Roman" w:cs="Times New Roman"/>
-          <w:sz w:val="24"/>
-          <w:szCs w:val="24"/>
-        </w:rPr>
-        <w:t>Crear un sistema que unifique la gestión de citas médicas, integrando las diversas herramientas y preferencias tecnológicas utilizadas por los profesionales de la salud.</w:t>
-      </w:r>
-    </w:p>
-    <w:p>
-      <w:pPr>
-        <w:spacing w:line="480" w:lineRule="auto"/>
-        <w:jc w:val="both"/>
-        <w:rPr>
-          <w:rFonts w:ascii="Times New Roman" w:hAnsi="Times New Roman" w:cs="Times New Roman"/>
-          <w:sz w:val="24"/>
-          <w:szCs w:val="24"/>
-        </w:rPr>
-      </w:pPr>
-      <w:r>
-        <w:rPr>
-          <w:rFonts w:ascii="Times New Roman" w:hAnsi="Times New Roman" w:cs="Times New Roman"/>
-          <w:sz w:val="24"/>
-          <w:szCs w:val="24"/>
-        </w:rPr>
-        <w:t>Optimizar la Experiencia del Paciente:</w:t>
-      </w:r>
-    </w:p>
-    <w:p>
-      <w:pPr>
-        <w:spacing w:line="480" w:lineRule="auto"/>
-        <w:jc w:val="both"/>
-        <w:rPr>
-          <w:rFonts w:ascii="Times New Roman" w:hAnsi="Times New Roman" w:cs="Times New Roman"/>
-          <w:sz w:val="24"/>
-          <w:szCs w:val="24"/>
-        </w:rPr>
-      </w:pPr>
-      <w:r>
-        <w:rPr>
-          <w:rFonts w:ascii="Times New Roman" w:hAnsi="Times New Roman" w:cs="Times New Roman"/>
-          <w:sz w:val="24"/>
-          <w:szCs w:val="24"/>
-        </w:rPr>
-        <w:t>Mejorar la experiencia de los pacientes al permitirles programar y gestionar sus citas de manera fácil y conveniente.</w:t>
-      </w:r>
-    </w:p>
-    <w:p>
-      <w:pPr>
-        <w:spacing w:line="480" w:lineRule="auto"/>
-        <w:jc w:val="both"/>
-        <w:rPr>
-          <w:rFonts w:ascii="Times New Roman" w:hAnsi="Times New Roman" w:cs="Times New Roman"/>
-          <w:sz w:val="24"/>
-          <w:szCs w:val="24"/>
-        </w:rPr>
-      </w:pPr>
-      <w:r>
-        <w:rPr>
-          <w:rFonts w:ascii="Times New Roman" w:hAnsi="Times New Roman" w:cs="Times New Roman"/>
-          <w:sz w:val="24"/>
-          <w:szCs w:val="24"/>
-        </w:rPr>
-        <w:t>Facilitar la Gestión para Profesionales de la Salud:</w:t>
-      </w:r>
-    </w:p>
-    <w:p>
-      <w:pPr>
-        <w:spacing w:line="480" w:lineRule="auto"/>
-        <w:jc w:val="both"/>
-        <w:rPr>
-          <w:rFonts w:ascii="Times New Roman" w:hAnsi="Times New Roman" w:cs="Times New Roman"/>
-          <w:sz w:val="24"/>
-          <w:szCs w:val="24"/>
-        </w:rPr>
-      </w:pPr>
-      <w:r>
-        <w:rPr>
-          <w:rFonts w:ascii="Times New Roman" w:hAnsi="Times New Roman" w:cs="Times New Roman"/>
-          <w:sz w:val="24"/>
-          <w:szCs w:val="24"/>
-        </w:rPr>
         <w:t>Proporcionar a los médicos una plataforma fácil de usar para administrar sus horarios y citas de manera eficiente.</w:t>
       </w:r>
     </w:p>
@@ -1561,17 +1080,6 @@
           <w:szCs w:val="24"/>
         </w:rPr>
       </w:pPr>
-    </w:p>
-    <w:p>
-      <w:pPr>
-        <w:spacing w:line="480" w:lineRule="auto"/>
-        <w:jc w:val="both"/>
-        <w:rPr>
-          <w:rFonts w:ascii="Times New Roman" w:hAnsi="Times New Roman" w:cs="Times New Roman"/>
-          <w:sz w:val="24"/>
-          <w:szCs w:val="24"/>
-        </w:rPr>
-      </w:pPr>
       <w:r>
         <w:rPr>
           <w:rFonts w:ascii="Times New Roman" w:hAnsi="Times New Roman" w:cs="Times New Roman"/>
@@ -1580,18 +1088,6 @@
         </w:rPr>
         <w:t>Realizar una evaluación después de la implementación para recopilar retroalimentación y hacer ajustes necesarios para mejorar la plataforma.</w:t>
       </w:r>
-    </w:p>
-    <w:p>
-      <w:pPr>
-        <w:spacing w:line="480" w:lineRule="auto"/>
-        <w:jc w:val="both"/>
-        <w:rPr>
-          <w:rFonts w:ascii="Times New Roman" w:hAnsi="Times New Roman" w:cs="Times New Roman"/>
-          <w:sz w:val="24"/>
-          <w:szCs w:val="24"/>
-          <w:lang w:val="es-ES"/>
-        </w:rPr>
-      </w:pPr>
     </w:p>
     <w:sectPr>
       <w:pgSz w:w="11906" w:h="16838"/>

</xml_diff>